<commit_message>
Submission for Project 2
The report is:
Project2_Report_Duong65857_AER850.pdf

Step 1 to 4 code is:
Code_1_4_Project2_Duong_65857.py

Step 5 code is:
Code_5_Project2_Duong_65857.py
</commit_message>
<xml_diff>
--- a/Project2_Report_Duong65857_AER850.docx
+++ b/Project2_Report_Duong65857_AER850.docx
@@ -2061,6 +2061,14 @@
     </w:p>
     <w:p>
       <w:pPr>
+        <w:rPr>
+          <w:rFonts w:ascii="Times New Roman" w:hAnsi="Times New Roman" w:cs="Times New Roman"/>
+          <w:lang w:val="en-US"/>
+        </w:rPr>
+      </w:pPr>
+    </w:p>
+    <w:p>
+      <w:pPr>
         <w:pStyle w:val="Heading1"/>
         <w:jc w:val="both"/>
         <w:rPr>
@@ -2072,6 +2080,7 @@
         <w:rPr>
           <w:lang w:val="en-US"/>
         </w:rPr>
+        <w:lastRenderedPageBreak/>
         <w:t>Results &amp; Discussion</w:t>
       </w:r>
       <w:bookmarkEnd w:id="9"/>
@@ -2098,7 +2107,6 @@
           <w:rFonts w:ascii="Times New Roman" w:hAnsi="Times New Roman" w:cs="Times New Roman"/>
           <w:lang w:val="en-US"/>
         </w:rPr>
-        <w:lastRenderedPageBreak/>
         <w:tab/>
         <w:t>The accuracy data</w:t>
       </w:r>
@@ -2422,15 +2430,7 @@
           <w:rFonts w:ascii="Times New Roman" w:hAnsi="Times New Roman" w:cs="Times New Roman"/>
           <w:lang w:val="en-US"/>
         </w:rPr>
-        <w:t xml:space="preserve">The loss function represents the comparison of the prediction outcome of the neural network and the actual validation results. This means that the loss results of the model must be small and </w:t>
-      </w:r>
-      <w:r>
-        <w:rPr>
-          <w:rFonts w:ascii="Times New Roman" w:hAnsi="Times New Roman" w:cs="Times New Roman"/>
-          <w:lang w:val="en-US"/>
-        </w:rPr>
-        <w:lastRenderedPageBreak/>
-        <w:t>decreases as Epoch number increases. In other words, the prediction must be as close as possible to the target results. The figure below showcases the loss function of the neural network function as the Epoch number approaches 20:</w:t>
+        <w:t>The loss function represents the comparison of the prediction outcome of the neural network and the actual validation results. This means that the loss results of the model must be small and decreases as Epoch number increases. In other words, the prediction must be as close as possible to the target results. The figure below showcases the loss function of the neural network function as the Epoch number approaches 20:</w:t>
       </w:r>
     </w:p>
     <w:p>
@@ -2711,6 +2711,7 @@
           <w:rFonts w:ascii="Times New Roman" w:hAnsi="Times New Roman" w:cs="Times New Roman"/>
           <w:lang w:val="en-US"/>
         </w:rPr>
+        <w:lastRenderedPageBreak/>
         <w:tab/>
         <w:t xml:space="preserve">Once the model </w:t>
       </w:r>
@@ -2719,15 +2720,7 @@
           <w:rFonts w:ascii="Times New Roman" w:hAnsi="Times New Roman" w:cs="Times New Roman"/>
           <w:lang w:val="en-US"/>
         </w:rPr>
-        <w:t xml:space="preserve">is trained and fitted, it can be used to predict actual images completely outside of the train and validation dataset. The model would classify the size of the crack based on a probability ranking system. This means the when the neural network model is applied to an </w:t>
-      </w:r>
-      <w:r>
-        <w:rPr>
-          <w:rFonts w:ascii="Times New Roman" w:hAnsi="Times New Roman" w:cs="Times New Roman"/>
-          <w:lang w:val="en-US"/>
-        </w:rPr>
-        <w:lastRenderedPageBreak/>
-        <w:t xml:space="preserve">image, it calculates how likely it is for the image to belong to each class. Subsequently, the model would classify the image based the class with the highest probability. </w:t>
+        <w:t xml:space="preserve">is trained and fitted, it can be used to predict actual images completely outside of the train and validation dataset. The model would classify the size of the crack based on a probability ranking system. This means the when the neural network model is applied to an image, it calculates how likely it is for the image to belong to each class. Subsequently, the model would classify the image based the class with the highest probability. </w:t>
       </w:r>
       <w:r>
         <w:rPr>
@@ -2994,6 +2987,7 @@
           <w:rFonts w:ascii="Times New Roman" w:hAnsi="Times New Roman" w:cs="Times New Roman"/>
           <w:lang w:val="en-US"/>
         </w:rPr>
+        <w:lastRenderedPageBreak/>
         <w:tab/>
         <w:t xml:space="preserve">Similarly, the model was tested a second time by applying it to a different file, this file is </w:t>
       </w:r>
@@ -3051,7 +3045,6 @@
           <w:noProof/>
           <w:lang w:val="en-US"/>
         </w:rPr>
-        <w:lastRenderedPageBreak/>
         <w:drawing>
           <wp:inline distT="0" distB="0" distL="0" distR="0" wp14:anchorId="33C999AA" wp14:editId="272349FF">
             <wp:extent cx="5445303" cy="5445303"/>
@@ -3370,6 +3363,7 @@
         <w:rPr>
           <w:lang w:val="en-US"/>
         </w:rPr>
+        <w:lastRenderedPageBreak/>
         <w:t>Further Discussion</w:t>
       </w:r>
       <w:bookmarkEnd w:id="10"/>
@@ -3396,7 +3390,6 @@
           <w:rFonts w:ascii="Times New Roman" w:hAnsi="Times New Roman" w:cs="Times New Roman"/>
           <w:lang w:val="en-US"/>
         </w:rPr>
-        <w:lastRenderedPageBreak/>
         <w:tab/>
         <w:t xml:space="preserve">The neural network is this project used a high Epoch number of 20. This ensures the accuracy function </w:t>
       </w:r>
@@ -3643,15 +3636,8 @@
           <w:rFonts w:ascii="Times New Roman" w:hAnsi="Times New Roman" w:cs="Times New Roman"/>
           <w:lang w:val="en-US"/>
         </w:rPr>
-        <w:t xml:space="preserve">According to Figure 5 and 6, the general trends of the accuracy and loss function are very poor, they do not improve as Epoch number increases. The accuracy of this model started at 0.75 and </w:t>
-      </w:r>
-      <w:r>
-        <w:rPr>
-          <w:rFonts w:ascii="Times New Roman" w:hAnsi="Times New Roman" w:cs="Times New Roman"/>
-          <w:lang w:val="en-US"/>
-        </w:rPr>
         <w:lastRenderedPageBreak/>
-        <w:t xml:space="preserve">fluctuated at that level throughout the training process. Similarly, the loss of this model started just below 0.5 and barely decreases to around 0.3 by the end of the training process. </w:t>
+        <w:t xml:space="preserve">According to Figure 5 and 6, the general trends of the accuracy and loss function are very poor, they do not improve as Epoch number increases. The accuracy of this model started at 0.75 and fluctuated at that level throughout the training process. Similarly, the loss of this model started just below 0.5 and barely decreases to around 0.3 by the end of the training process. </w:t>
       </w:r>
       <w:r>
         <w:rPr>
@@ -3954,7 +3940,7 @@
           <w:rFonts w:ascii="Times New Roman" w:hAnsi="Times New Roman" w:cs="Times New Roman"/>
           <w:lang w:val="en-US"/>
         </w:rPr>
-        <w:t xml:space="preserve">47% and neglectable probability for the remaining classes. Since the No Crack class has the highest probability, the model classified this image as No Crack. This result is incorrect since the image is under the Test / Medium directory. The Epoch model not only classified the image to the wrong class, it also did so with less certainty. This </w:t>
+        <w:t xml:space="preserve">47% and neglectable probability for the remaining classes. Since the No Crack class has the highest probability, the model classified this image as </w:t>
       </w:r>
       <w:r>
         <w:rPr>
@@ -3962,7 +3948,7 @@
           <w:lang w:val="en-US"/>
         </w:rPr>
         <w:lastRenderedPageBreak/>
-        <w:t>uncertainty can be observed by comparing 53% No Crack probability to the 99% Medium Crack probability from the high Epoch 20 model. The result</w:t>
+        <w:t>No Crack. This result is incorrect since the image is under the Test / Medium directory. The Epoch model not only classified the image to the wrong class, it also did so with less certainty. This uncertainty can be observed by comparing 53% No Crack probability to the 99% Medium Crack probability from the high Epoch 20 model. The result</w:t>
       </w:r>
       <w:r>
         <w:rPr>

</xml_diff>